<commit_message>
Modificació dels models, afegint els links del models inspirats
</commit_message>
<xml_diff>
--- a/doc/consentiment_explicit.docx
+++ b/doc/consentiment_explicit.docx
@@ -561,7 +561,6 @@
         <w:t>,</w:t>
       </w:r>
     </w:p>
-    <w:p/>
     <w:p>
       <w:r>
         <w:rPr>
@@ -837,6 +836,7 @@
             <w14:uncheckedState w14:val="2610" w14:font="MS Gothic"/>
           </w14:checkbox>
         </w:sdtPr>
+        <w:sdtEndPr/>
         <w:sdtContent>
           <w:r>
             <w:rPr>
@@ -990,6 +990,7 @@
             <w14:uncheckedState w14:val="2610" w14:font="MS Gothic"/>
           </w14:checkbox>
         </w:sdtPr>
+        <w:sdtEndPr/>
         <w:sdtContent>
           <w:r>
             <w:rPr>
@@ -1132,6 +1133,7 @@
             <w14:uncheckedState w14:val="2610" w14:font="MS Gothic"/>
           </w14:checkbox>
         </w:sdtPr>
+        <w:sdtEndPr/>
         <w:sdtContent>
           <w:r>
             <w:rPr>
@@ -2259,12 +2261,7 @@
       </w:pPr>
     </w:p>
     <w:sectPr>
-      <w:headerReference w:type="even" r:id="rId7"/>
-      <w:headerReference w:type="default" r:id="rId8"/>
-      <w:footerReference w:type="even" r:id="rId9"/>
-      <w:footerReference w:type="default" r:id="rId10"/>
-      <w:headerReference w:type="first" r:id="rId11"/>
-      <w:footerReference w:type="first" r:id="rId12"/>
+      <w:footerReference w:type="default" r:id="rId7"/>
       <w:pgSz w:w="11906" w:h="16838"/>
       <w:pgMar w:top="708" w:right="1440" w:bottom="0" w:left="1440" w:header="720" w:footer="720" w:gutter="0"/>
       <w:pgNumType w:start="1"/>
@@ -2300,16 +2297,6 @@
 </file>
 
 <file path=word/footer1.xml><?xml version="1.0" encoding="utf-8"?>
-<w:ftr xmlns:wpc="http://schemas.microsoft.com/office/word/2010/wordprocessingCanvas" xmlns:cx="http://schemas.microsoft.com/office/drawing/2014/chartex" xmlns:cx1="http://schemas.microsoft.com/office/drawing/2015/9/8/chartex" xmlns:cx2="http://schemas.microsoft.com/office/drawing/2015/10/21/chartex" xmlns:cx3="http://schemas.microsoft.com/office/drawing/2016/5/9/chartex" xmlns:cx4="http://schemas.microsoft.com/office/drawing/2016/5/10/chartex" xmlns:cx5="http://schemas.microsoft.com/office/drawing/2016/5/11/chartex" xmlns:cx6="http://schemas.microsoft.com/office/drawing/2016/5/12/chartex" xmlns:cx7="http://schemas.microsoft.com/office/drawing/2016/5/13/chartex" xmlns:cx8="http://schemas.microsoft.com/office/drawing/2016/5/14/chartex" xmlns:mc="http://schemas.openxmlformats.org/markup-compatibility/2006" xmlns:aink="http://schemas.microsoft.com/office/drawing/2016/ink" xmlns:am3d="http://schemas.microsoft.com/office/drawing/2017/model3d" xmlns:o="urn:schemas-microsoft-com:office:office" xmlns:oel="http://schemas.microsoft.com/office/2019/extlst" xmlns:r="http://schemas.openxmlformats.org/officeDocument/2006/relationships" xmlns:m="http://schemas.openxmlformats.org/officeDocument/2006/math" xmlns:v="urn:schemas-microsoft-com:vml" xmlns:wp14="http://schemas.microsoft.com/office/word/2010/wordprocessingDrawing" xmlns:wp="http://schemas.openxmlformats.org/drawingml/2006/wordprocessingDrawing" xmlns:w10="urn:schemas-microsoft-com:office:word" xmlns:w="http://schemas.openxmlformats.org/wordprocessingml/2006/main" xmlns:w14="http://schemas.microsoft.com/office/word/2010/wordml" xmlns:w15="http://schemas.microsoft.com/office/word/2012/wordml" xmlns:w16cex="http://schemas.microsoft.com/office/word/2018/wordml/cex" xmlns:w16cid="http://schemas.microsoft.com/office/word/2016/wordml/cid" xmlns:w16="http://schemas.microsoft.com/office/word/2018/wordml" xmlns:w16du="http://schemas.microsoft.com/office/word/2023/wordml/word16du" xmlns:w16sdtdh="http://schemas.microsoft.com/office/word/2020/wordml/sdtdatahash" xmlns:w16sdtfl="http://schemas.microsoft.com/office/word/2024/wordml/sdtformatlock" xmlns:w16se="http://schemas.microsoft.com/office/word/2015/wordml/symex" xmlns:wpg="http://schemas.microsoft.com/office/word/2010/wordprocessingGroup" xmlns:wpi="http://schemas.microsoft.com/office/word/2010/wordprocessingInk" xmlns:wne="http://schemas.microsoft.com/office/word/2006/wordml" xmlns:wps="http://schemas.microsoft.com/office/word/2010/wordprocessingShape" mc:Ignorable="w14 w15 w16se w16cid w16 w16cex w16sdtdh w16sdtfl w16du wp14">
-  <w:p>
-    <w:pPr>
-      <w:pStyle w:val="Peu"/>
-    </w:pPr>
-  </w:p>
-</w:ftr>
-</file>
-
-<file path=word/footer2.xml><?xml version="1.0" encoding="utf-8"?>
 <w:ftr xmlns:wpc="http://schemas.microsoft.com/office/word/2010/wordprocessingCanvas" xmlns:cx="http://schemas.microsoft.com/office/drawing/2014/chartex" xmlns:cx1="http://schemas.microsoft.com/office/drawing/2015/9/8/chartex" xmlns:cx2="http://schemas.microsoft.com/office/drawing/2015/10/21/chartex" xmlns:cx3="http://schemas.microsoft.com/office/drawing/2016/5/9/chartex" xmlns:cx4="http://schemas.microsoft.com/office/drawing/2016/5/10/chartex" xmlns:cx5="http://schemas.microsoft.com/office/drawing/2016/5/11/chartex" xmlns:cx6="http://schemas.microsoft.com/office/drawing/2016/5/12/chartex" xmlns:cx7="http://schemas.microsoft.com/office/drawing/2016/5/13/chartex" xmlns:cx8="http://schemas.microsoft.com/office/drawing/2016/5/14/chartex" xmlns:mc="http://schemas.openxmlformats.org/markup-compatibility/2006" xmlns:aink="http://schemas.microsoft.com/office/drawing/2016/ink" xmlns:am3d="http://schemas.microsoft.com/office/drawing/2017/model3d" xmlns:o="urn:schemas-microsoft-com:office:office" xmlns:oel="http://schemas.microsoft.com/office/2019/extlst" xmlns:r="http://schemas.openxmlformats.org/officeDocument/2006/relationships" xmlns:m="http://schemas.openxmlformats.org/officeDocument/2006/math" xmlns:v="urn:schemas-microsoft-com:vml" xmlns:wp14="http://schemas.microsoft.com/office/word/2010/wordprocessingDrawing" xmlns:wp="http://schemas.openxmlformats.org/drawingml/2006/wordprocessingDrawing" xmlns:w10="urn:schemas-microsoft-com:office:word" xmlns:w="http://schemas.openxmlformats.org/wordprocessingml/2006/main" xmlns:w14="http://schemas.microsoft.com/office/word/2010/wordml" xmlns:w15="http://schemas.microsoft.com/office/word/2012/wordml" xmlns:w16cex="http://schemas.microsoft.com/office/word/2018/wordml/cex" xmlns:w16cid="http://schemas.microsoft.com/office/word/2016/wordml/cid" xmlns:w16="http://schemas.microsoft.com/office/word/2018/wordml" xmlns:w16du="http://schemas.microsoft.com/office/word/2023/wordml/word16du" xmlns:w16sdtdh="http://schemas.microsoft.com/office/word/2020/wordml/sdtdatahash" xmlns:w16sdtfl="http://schemas.microsoft.com/office/word/2024/wordml/sdtformatlock" xmlns:w16se="http://schemas.microsoft.com/office/word/2015/wordml/symex" xmlns:wpg="http://schemas.microsoft.com/office/word/2010/wordprocessingGroup" xmlns:wpi="http://schemas.microsoft.com/office/word/2010/wordprocessingInk" xmlns:wne="http://schemas.microsoft.com/office/word/2006/wordml" xmlns:wps="http://schemas.microsoft.com/office/word/2010/wordprocessingShape" mc:Ignorable="w14 w15 w16se w16cid w16 w16cex w16sdtdh w16sdtfl w16du wp14">
   <w:p>
     <w:pPr>
@@ -2361,15 +2348,34 @@
       <w:t xml:space="preserve"> en el ‘Modelo de consentimiento expreso’ de la Universidad Politécnica de Madrid.</w:t>
     </w:r>
   </w:p>
-</w:ftr>
-</file>
-
-<file path=word/footer3.xml><?xml version="1.0" encoding="utf-8"?>
-<w:ftr xmlns:wpc="http://schemas.microsoft.com/office/word/2010/wordprocessingCanvas" xmlns:cx="http://schemas.microsoft.com/office/drawing/2014/chartex" xmlns:cx1="http://schemas.microsoft.com/office/drawing/2015/9/8/chartex" xmlns:cx2="http://schemas.microsoft.com/office/drawing/2015/10/21/chartex" xmlns:cx3="http://schemas.microsoft.com/office/drawing/2016/5/9/chartex" xmlns:cx4="http://schemas.microsoft.com/office/drawing/2016/5/10/chartex" xmlns:cx5="http://schemas.microsoft.com/office/drawing/2016/5/11/chartex" xmlns:cx6="http://schemas.microsoft.com/office/drawing/2016/5/12/chartex" xmlns:cx7="http://schemas.microsoft.com/office/drawing/2016/5/13/chartex" xmlns:cx8="http://schemas.microsoft.com/office/drawing/2016/5/14/chartex" xmlns:mc="http://schemas.openxmlformats.org/markup-compatibility/2006" xmlns:aink="http://schemas.microsoft.com/office/drawing/2016/ink" xmlns:am3d="http://schemas.microsoft.com/office/drawing/2017/model3d" xmlns:o="urn:schemas-microsoft-com:office:office" xmlns:oel="http://schemas.microsoft.com/office/2019/extlst" xmlns:r="http://schemas.openxmlformats.org/officeDocument/2006/relationships" xmlns:m="http://schemas.openxmlformats.org/officeDocument/2006/math" xmlns:v="urn:schemas-microsoft-com:vml" xmlns:wp14="http://schemas.microsoft.com/office/word/2010/wordprocessingDrawing" xmlns:wp="http://schemas.openxmlformats.org/drawingml/2006/wordprocessingDrawing" xmlns:w10="urn:schemas-microsoft-com:office:word" xmlns:w="http://schemas.openxmlformats.org/wordprocessingml/2006/main" xmlns:w14="http://schemas.microsoft.com/office/word/2010/wordml" xmlns:w15="http://schemas.microsoft.com/office/word/2012/wordml" xmlns:w16cex="http://schemas.microsoft.com/office/word/2018/wordml/cex" xmlns:w16cid="http://schemas.microsoft.com/office/word/2016/wordml/cid" xmlns:w16="http://schemas.microsoft.com/office/word/2018/wordml" xmlns:w16du="http://schemas.microsoft.com/office/word/2023/wordml/word16du" xmlns:w16sdtdh="http://schemas.microsoft.com/office/word/2020/wordml/sdtdatahash" xmlns:w16sdtfl="http://schemas.microsoft.com/office/word/2024/wordml/sdtformatlock" xmlns:w16se="http://schemas.microsoft.com/office/word/2015/wordml/symex" xmlns:wpg="http://schemas.microsoft.com/office/word/2010/wordprocessingGroup" xmlns:wpi="http://schemas.microsoft.com/office/word/2010/wordprocessingInk" xmlns:wne="http://schemas.microsoft.com/office/word/2006/wordml" xmlns:wps="http://schemas.microsoft.com/office/word/2010/wordprocessingShape" mc:Ignorable="w14 w15 w16se w16cid w16 w16cex w16sdtdh w16sdtfl w16du wp14">
   <w:p>
     <w:pPr>
       <w:pStyle w:val="Peu"/>
+      <w:rPr>
+        <w:sz w:val="18"/>
+        <w:szCs w:val="18"/>
+        <w:lang w:val="es-ES"/>
+      </w:rPr>
     </w:pPr>
+    <w:hyperlink r:id="rId1" w:history="1">
+      <w:r>
+        <w:rPr>
+          <w:rStyle w:val="Enlla"/>
+          <w:sz w:val="18"/>
+          <w:szCs w:val="18"/>
+          <w:lang w:val="es-ES"/>
+        </w:rPr>
+        <w:t>https://innovacioneducativa.upm.es/sites/default/files/convocatorias/gestion_economica/modelo_consentimiento-lpdcp-imagen.docx?v=1</w:t>
+      </w:r>
+    </w:hyperlink>
+    <w:r>
+      <w:rPr>
+        <w:sz w:val="18"/>
+        <w:szCs w:val="18"/>
+        <w:lang w:val="es-ES"/>
+      </w:rPr>
+      <w:t xml:space="preserve"> </w:t>
+    </w:r>
   </w:p>
 </w:ftr>
 </file>
@@ -2397,36 +2403,6 @@
     </w:p>
   </w:footnote>
 </w:footnotes>
-</file>
-
-<file path=word/header1.xml><?xml version="1.0" encoding="utf-8"?>
-<w:hdr xmlns:wpc="http://schemas.microsoft.com/office/word/2010/wordprocessingCanvas" xmlns:cx="http://schemas.microsoft.com/office/drawing/2014/chartex" xmlns:cx1="http://schemas.microsoft.com/office/drawing/2015/9/8/chartex" xmlns:cx2="http://schemas.microsoft.com/office/drawing/2015/10/21/chartex" xmlns:cx3="http://schemas.microsoft.com/office/drawing/2016/5/9/chartex" xmlns:cx4="http://schemas.microsoft.com/office/drawing/2016/5/10/chartex" xmlns:cx5="http://schemas.microsoft.com/office/drawing/2016/5/11/chartex" xmlns:cx6="http://schemas.microsoft.com/office/drawing/2016/5/12/chartex" xmlns:cx7="http://schemas.microsoft.com/office/drawing/2016/5/13/chartex" xmlns:cx8="http://schemas.microsoft.com/office/drawing/2016/5/14/chartex" xmlns:mc="http://schemas.openxmlformats.org/markup-compatibility/2006" xmlns:aink="http://schemas.microsoft.com/office/drawing/2016/ink" xmlns:am3d="http://schemas.microsoft.com/office/drawing/2017/model3d" xmlns:o="urn:schemas-microsoft-com:office:office" xmlns:oel="http://schemas.microsoft.com/office/2019/extlst" xmlns:r="http://schemas.openxmlformats.org/officeDocument/2006/relationships" xmlns:m="http://schemas.openxmlformats.org/officeDocument/2006/math" xmlns:v="urn:schemas-microsoft-com:vml" xmlns:wp14="http://schemas.microsoft.com/office/word/2010/wordprocessingDrawing" xmlns:wp="http://schemas.openxmlformats.org/drawingml/2006/wordprocessingDrawing" xmlns:w10="urn:schemas-microsoft-com:office:word" xmlns:w="http://schemas.openxmlformats.org/wordprocessingml/2006/main" xmlns:w14="http://schemas.microsoft.com/office/word/2010/wordml" xmlns:w15="http://schemas.microsoft.com/office/word/2012/wordml" xmlns:w16cex="http://schemas.microsoft.com/office/word/2018/wordml/cex" xmlns:w16cid="http://schemas.microsoft.com/office/word/2016/wordml/cid" xmlns:w16="http://schemas.microsoft.com/office/word/2018/wordml" xmlns:w16du="http://schemas.microsoft.com/office/word/2023/wordml/word16du" xmlns:w16sdtdh="http://schemas.microsoft.com/office/word/2020/wordml/sdtdatahash" xmlns:w16sdtfl="http://schemas.microsoft.com/office/word/2024/wordml/sdtformatlock" xmlns:w16se="http://schemas.microsoft.com/office/word/2015/wordml/symex" xmlns:wpg="http://schemas.microsoft.com/office/word/2010/wordprocessingGroup" xmlns:wpi="http://schemas.microsoft.com/office/word/2010/wordprocessingInk" xmlns:wne="http://schemas.microsoft.com/office/word/2006/wordml" xmlns:wps="http://schemas.microsoft.com/office/word/2010/wordprocessingShape" mc:Ignorable="w14 w15 w16se w16cid w16 w16cex w16sdtdh w16sdtfl w16du wp14">
-  <w:p>
-    <w:pPr>
-      <w:pStyle w:val="Capalera"/>
-    </w:pPr>
-  </w:p>
-</w:hdr>
-</file>
-
-<file path=word/header2.xml><?xml version="1.0" encoding="utf-8"?>
-<w:hdr xmlns:wpc="http://schemas.microsoft.com/office/word/2010/wordprocessingCanvas" xmlns:cx="http://schemas.microsoft.com/office/drawing/2014/chartex" xmlns:cx1="http://schemas.microsoft.com/office/drawing/2015/9/8/chartex" xmlns:cx2="http://schemas.microsoft.com/office/drawing/2015/10/21/chartex" xmlns:cx3="http://schemas.microsoft.com/office/drawing/2016/5/9/chartex" xmlns:cx4="http://schemas.microsoft.com/office/drawing/2016/5/10/chartex" xmlns:cx5="http://schemas.microsoft.com/office/drawing/2016/5/11/chartex" xmlns:cx6="http://schemas.microsoft.com/office/drawing/2016/5/12/chartex" xmlns:cx7="http://schemas.microsoft.com/office/drawing/2016/5/13/chartex" xmlns:cx8="http://schemas.microsoft.com/office/drawing/2016/5/14/chartex" xmlns:mc="http://schemas.openxmlformats.org/markup-compatibility/2006" xmlns:aink="http://schemas.microsoft.com/office/drawing/2016/ink" xmlns:am3d="http://schemas.microsoft.com/office/drawing/2017/model3d" xmlns:o="urn:schemas-microsoft-com:office:office" xmlns:oel="http://schemas.microsoft.com/office/2019/extlst" xmlns:r="http://schemas.openxmlformats.org/officeDocument/2006/relationships" xmlns:m="http://schemas.openxmlformats.org/officeDocument/2006/math" xmlns:v="urn:schemas-microsoft-com:vml" xmlns:wp14="http://schemas.microsoft.com/office/word/2010/wordprocessingDrawing" xmlns:wp="http://schemas.openxmlformats.org/drawingml/2006/wordprocessingDrawing" xmlns:w10="urn:schemas-microsoft-com:office:word" xmlns:w="http://schemas.openxmlformats.org/wordprocessingml/2006/main" xmlns:w14="http://schemas.microsoft.com/office/word/2010/wordml" xmlns:w15="http://schemas.microsoft.com/office/word/2012/wordml" xmlns:w16cex="http://schemas.microsoft.com/office/word/2018/wordml/cex" xmlns:w16cid="http://schemas.microsoft.com/office/word/2016/wordml/cid" xmlns:w16="http://schemas.microsoft.com/office/word/2018/wordml" xmlns:w16du="http://schemas.microsoft.com/office/word/2023/wordml/word16du" xmlns:w16sdtdh="http://schemas.microsoft.com/office/word/2020/wordml/sdtdatahash" xmlns:w16sdtfl="http://schemas.microsoft.com/office/word/2024/wordml/sdtformatlock" xmlns:w16se="http://schemas.microsoft.com/office/word/2015/wordml/symex" xmlns:wpg="http://schemas.microsoft.com/office/word/2010/wordprocessingGroup" xmlns:wpi="http://schemas.microsoft.com/office/word/2010/wordprocessingInk" xmlns:wne="http://schemas.microsoft.com/office/word/2006/wordml" xmlns:wps="http://schemas.microsoft.com/office/word/2010/wordprocessingShape" mc:Ignorable="w14 w15 w16se w16cid w16 w16cex w16sdtdh w16sdtfl w16du wp14">
-  <w:p>
-    <w:pPr>
-      <w:pStyle w:val="Capalera"/>
-    </w:pPr>
-  </w:p>
-</w:hdr>
-</file>
-
-<file path=word/header3.xml><?xml version="1.0" encoding="utf-8"?>
-<w:hdr xmlns:wpc="http://schemas.microsoft.com/office/word/2010/wordprocessingCanvas" xmlns:cx="http://schemas.microsoft.com/office/drawing/2014/chartex" xmlns:cx1="http://schemas.microsoft.com/office/drawing/2015/9/8/chartex" xmlns:cx2="http://schemas.microsoft.com/office/drawing/2015/10/21/chartex" xmlns:cx3="http://schemas.microsoft.com/office/drawing/2016/5/9/chartex" xmlns:cx4="http://schemas.microsoft.com/office/drawing/2016/5/10/chartex" xmlns:cx5="http://schemas.microsoft.com/office/drawing/2016/5/11/chartex" xmlns:cx6="http://schemas.microsoft.com/office/drawing/2016/5/12/chartex" xmlns:cx7="http://schemas.microsoft.com/office/drawing/2016/5/13/chartex" xmlns:cx8="http://schemas.microsoft.com/office/drawing/2016/5/14/chartex" xmlns:mc="http://schemas.openxmlformats.org/markup-compatibility/2006" xmlns:aink="http://schemas.microsoft.com/office/drawing/2016/ink" xmlns:am3d="http://schemas.microsoft.com/office/drawing/2017/model3d" xmlns:o="urn:schemas-microsoft-com:office:office" xmlns:oel="http://schemas.microsoft.com/office/2019/extlst" xmlns:r="http://schemas.openxmlformats.org/officeDocument/2006/relationships" xmlns:m="http://schemas.openxmlformats.org/officeDocument/2006/math" xmlns:v="urn:schemas-microsoft-com:vml" xmlns:wp14="http://schemas.microsoft.com/office/word/2010/wordprocessingDrawing" xmlns:wp="http://schemas.openxmlformats.org/drawingml/2006/wordprocessingDrawing" xmlns:w10="urn:schemas-microsoft-com:office:word" xmlns:w="http://schemas.openxmlformats.org/wordprocessingml/2006/main" xmlns:w14="http://schemas.microsoft.com/office/word/2010/wordml" xmlns:w15="http://schemas.microsoft.com/office/word/2012/wordml" xmlns:w16cex="http://schemas.microsoft.com/office/word/2018/wordml/cex" xmlns:w16cid="http://schemas.microsoft.com/office/word/2016/wordml/cid" xmlns:w16="http://schemas.microsoft.com/office/word/2018/wordml" xmlns:w16du="http://schemas.microsoft.com/office/word/2023/wordml/word16du" xmlns:w16sdtdh="http://schemas.microsoft.com/office/word/2020/wordml/sdtdatahash" xmlns:w16sdtfl="http://schemas.microsoft.com/office/word/2024/wordml/sdtformatlock" xmlns:w16se="http://schemas.microsoft.com/office/word/2015/wordml/symex" xmlns:wpg="http://schemas.microsoft.com/office/word/2010/wordprocessingGroup" xmlns:wpi="http://schemas.microsoft.com/office/word/2010/wordprocessingInk" xmlns:wne="http://schemas.microsoft.com/office/word/2006/wordml" xmlns:wps="http://schemas.microsoft.com/office/word/2010/wordprocessingShape" mc:Ignorable="w14 w15 w16se w16cid w16 w16cex w16sdtdh w16sdtfl w16du wp14">
-  <w:p>
-    <w:pPr>
-      <w:pStyle w:val="Capalera"/>
-    </w:pPr>
-  </w:p>
-</w:hdr>
 </file>
 
 <file path=word/numbering.xml><?xml version="1.0" encoding="utf-8"?>
@@ -3433,6 +3409,29 @@
     <w:uiPriority w:val="99"/>
     <w:rsid w:val="00B472B3"/>
   </w:style>
+  <w:style w:type="character" w:styleId="Enlla">
+    <w:name w:val="Hyperlink"/>
+    <w:basedOn w:val="Lletraperdefectedelpargraf"/>
+    <w:uiPriority w:val="99"/>
+    <w:unhideWhenUsed/>
+    <w:rsid w:val="00157D59"/>
+    <w:rPr>
+      <w:color w:val="0000FF" w:themeColor="hyperlink"/>
+      <w:u w:val="single"/>
+    </w:rPr>
+  </w:style>
+  <w:style w:type="character" w:styleId="Mencisenseresoldre">
+    <w:name w:val="Unresolved Mention"/>
+    <w:basedOn w:val="Lletraperdefectedelpargraf"/>
+    <w:uiPriority w:val="99"/>
+    <w:semiHidden/>
+    <w:unhideWhenUsed/>
+    <w:rsid w:val="00157D59"/>
+    <w:rPr>
+      <w:color w:val="605E5C"/>
+      <w:shd w:val="clear" w:color="auto" w:fill="E1DFDD"/>
+    </w:rPr>
+  </w:style>
 </w:styles>
 </file>
 

</xml_diff>

<commit_message>
Modificació del consentiment explícit
</commit_message>
<xml_diff>
--- a/doc/consentiment_explicit.docx
+++ b/doc/consentiment_explicit.docx
@@ -320,7 +320,13 @@
         <w:rPr>
           <w:lang w:val="es-ES"/>
         </w:rPr>
-        <w:t>tindrà</w:t>
+        <w:t>tindr</w:t>
+      </w:r>
+      <w:r>
+        <w:rPr>
+          <w:lang w:val="es-ES"/>
+        </w:rPr>
+        <w:t>a</w:t>
       </w:r>
       <w:r>
         <w:rPr>
@@ -836,7 +842,6 @@
             <w14:uncheckedState w14:val="2610" w14:font="MS Gothic"/>
           </w14:checkbox>
         </w:sdtPr>
-        <w:sdtEndPr/>
         <w:sdtContent>
           <w:r>
             <w:rPr>
@@ -990,7 +995,6 @@
             <w14:uncheckedState w14:val="2610" w14:font="MS Gothic"/>
           </w14:checkbox>
         </w:sdtPr>
-        <w:sdtEndPr/>
         <w:sdtContent>
           <w:r>
             <w:rPr>
@@ -1133,7 +1137,6 @@
             <w14:uncheckedState w14:val="2610" w14:font="MS Gothic"/>
           </w14:checkbox>
         </w:sdtPr>
-        <w:sdtEndPr/>
         <w:sdtContent>
           <w:r>
             <w:rPr>
@@ -1282,27 +1285,7 @@
           <w:shd w:val="clear" w:color="auto" w:fill="B7B7B7"/>
           <w:lang w:val="es-ES"/>
         </w:rPr>
-        <w:t xml:space="preserve"> sexual o </w:t>
-      </w:r>
-      <w:proofErr w:type="gramStart"/>
-      <w:r>
-        <w:rPr>
-          <w:i/>
-          <w:iCs/>
-          <w:shd w:val="clear" w:color="auto" w:fill="B7B7B7"/>
-          <w:lang w:val="es-ES"/>
-        </w:rPr>
-        <w:t>religió</w:t>
-      </w:r>
-      <w:proofErr w:type="gramEnd"/>
-      <w:r>
-        <w:rPr>
-          <w:i/>
-          <w:iCs/>
-          <w:shd w:val="clear" w:color="auto" w:fill="B7B7B7"/>
-          <w:lang w:val="es-ES"/>
-        </w:rPr>
-        <w:t xml:space="preserve">, i concretar </w:t>
+        <w:t xml:space="preserve"> sexual o religió, i concretar </w:t>
       </w:r>
       <w:proofErr w:type="spellStart"/>
       <w:r>

</xml_diff>